<commit_message>
redo sequence and Communication project
</commit_message>
<xml_diff>
--- a/Software Engineering/Week 4/State Diagram .docx
+++ b/Software Engineering/Week 4/State Diagram .docx
@@ -9,6 +9,9 @@
         </w:tabs>
       </w:pPr>
       <w:r>
+        <w:rPr>
+          <w:noProof/>
+        </w:rPr>
         <w:drawing>
           <wp:anchor distT="0" distB="0" distL="114300" distR="114300" simplePos="0" relativeHeight="251659264" behindDoc="0" locked="0" layoutInCell="1" allowOverlap="1" wp14:anchorId="402968E5" wp14:editId="0FA9EF70">
             <wp:simplePos x="0" y="0"/>
@@ -54,6 +57,9 @@
         </w:drawing>
       </w:r>
       <w:r>
+        <w:t xml:space="preserve"> </w:t>
+      </w:r>
+      <w:r>
         <w:tab/>
         <w:t xml:space="preserve">State Diagram Activity 1 </w:t>
       </w:r>
@@ -65,6 +71,9 @@
     </w:p>
     <w:p>
       <w:r>
+        <w:rPr>
+          <w:noProof/>
+        </w:rPr>
         <w:drawing>
           <wp:anchor distT="0" distB="0" distL="114300" distR="114300" simplePos="0" relativeHeight="251661312" behindDoc="0" locked="0" layoutInCell="1" allowOverlap="1" wp14:anchorId="7792549A" wp14:editId="7B4C9D68">
             <wp:simplePos x="0" y="0"/>
@@ -121,6 +130,9 @@
     <w:p/>
     <w:p>
       <w:r>
+        <w:rPr>
+          <w:noProof/>
+        </w:rPr>
         <w:lastRenderedPageBreak/>
         <w:drawing>
           <wp:anchor distT="0" distB="0" distL="114300" distR="114300" simplePos="0" relativeHeight="251663360" behindDoc="0" locked="0" layoutInCell="1" allowOverlap="1" wp14:anchorId="7472D87E" wp14:editId="421E1247">
@@ -167,6 +179,9 @@
         </w:drawing>
       </w:r>
       <w:r>
+        <w:rPr>
+          <w:noProof/>
+        </w:rPr>
         <w:drawing>
           <wp:anchor distT="0" distB="0" distL="114300" distR="114300" simplePos="0" relativeHeight="251665408" behindDoc="0" locked="0" layoutInCell="1" allowOverlap="1" wp14:anchorId="29E8AB8A" wp14:editId="297092BE">
             <wp:simplePos x="0" y="0"/>
@@ -228,6 +243,9 @@
         <w:jc w:val="right"/>
       </w:pPr>
       <w:r>
+        <w:rPr>
+          <w:noProof/>
+        </w:rPr>
         <w:lastRenderedPageBreak/>
         <w:drawing>
           <wp:anchor distT="0" distB="0" distL="114300" distR="114300" simplePos="0" relativeHeight="251667456" behindDoc="0" locked="0" layoutInCell="1" allowOverlap="1" wp14:anchorId="48172015" wp14:editId="3A368F49">

</xml_diff>